<commit_message>
Moving alex's changes for product deiscription to master
</commit_message>
<xml_diff>
--- a/Documentation/Project Discription.docx
+++ b/Documentation/Project Discription.docx
@@ -1,6 +1,6 @@
 
 <file path=word/document.xml><?xml version="1.0" encoding="utf-8"?>
-<w:document xmlns:wpc="http://schemas.microsoft.com/office/word/2010/wordprocessingCanvas" xmlns:cx="http://schemas.microsoft.com/office/drawing/2014/chartex" xmlns:cx1="http://schemas.microsoft.com/office/drawing/2015/9/8/chartex" xmlns:cx2="http://schemas.microsoft.com/office/drawing/2015/10/21/chartex" xmlns:cx3="http://schemas.microsoft.com/office/drawing/2016/5/9/chartex" xmlns:cx4="http://schemas.microsoft.com/office/drawing/2016/5/10/chartex" xmlns:cx5="http://schemas.microsoft.com/office/drawing/2016/5/11/chartex" xmlns:cx6="http://schemas.microsoft.com/office/drawing/2016/5/12/chartex" xmlns:cx7="http://schemas.microsoft.com/office/drawing/2016/5/13/chartex" xmlns:cx8="http://schemas.microsoft.com/office/drawing/2016/5/14/chartex" xmlns:mc="http://schemas.openxmlformats.org/markup-compatibility/2006" xmlns:aink="http://schemas.microsoft.com/office/drawing/2016/ink" xmlns:am3d="http://schemas.microsoft.com/office/drawing/2017/model3d" xmlns:o="urn:schemas-microsoft-com:office:office" xmlns:r="http://schemas.openxmlformats.org/officeDocument/2006/relationships" xmlns:m="http://schemas.openxmlformats.org/officeDocument/2006/math" xmlns:v="urn:schemas-microsoft-com:vml" xmlns:wp14="http://schemas.microsoft.com/office/word/2010/wordprocessingDrawing" xmlns:wp="http://schemas.openxmlformats.org/drawingml/2006/wordprocessingDrawing" xmlns:w10="urn:schemas-microsoft-com:office:word" xmlns:w="http://schemas.openxmlformats.org/wordprocessingml/2006/main" xmlns:w14="http://schemas.microsoft.com/office/word/2010/wordml" xmlns:w15="http://schemas.microsoft.com/office/word/2012/wordml" xmlns:w16cex="http://schemas.microsoft.com/office/word/2018/wordml/cex" xmlns:w16cid="http://schemas.microsoft.com/office/word/2016/wordml/cid" xmlns:w16="http://schemas.microsoft.com/office/word/2018/wordml" xmlns:w16se="http://schemas.microsoft.com/office/word/2015/wordml/symex" xmlns:wpg="http://schemas.microsoft.com/office/word/2010/wordprocessingGroup" xmlns:wpi="http://schemas.microsoft.com/office/word/2010/wordprocessingInk" xmlns:wne="http://schemas.microsoft.com/office/word/2006/wordml" xmlns:wps="http://schemas.microsoft.com/office/word/2010/wordprocessingShape" mc:Ignorable="w14 w15 w16se w16cid w16 w16cex wp14">
+<w:document xmlns:wpc="http://schemas.microsoft.com/office/word/2010/wordprocessingCanvas" xmlns:cx="http://schemas.microsoft.com/office/drawing/2014/chartex" xmlns:cx1="http://schemas.microsoft.com/office/drawing/2015/9/8/chartex" xmlns:cx2="http://schemas.microsoft.com/office/drawing/2015/10/21/chartex" xmlns:cx3="http://schemas.microsoft.com/office/drawing/2016/5/9/chartex" xmlns:cx4="http://schemas.microsoft.com/office/drawing/2016/5/10/chartex" xmlns:cx5="http://schemas.microsoft.com/office/drawing/2016/5/11/chartex" xmlns:cx6="http://schemas.microsoft.com/office/drawing/2016/5/12/chartex" xmlns:cx7="http://schemas.microsoft.com/office/drawing/2016/5/13/chartex" xmlns:cx8="http://schemas.microsoft.com/office/drawing/2016/5/14/chartex" xmlns:mc="http://schemas.openxmlformats.org/markup-compatibility/2006" xmlns:aink="http://schemas.microsoft.com/office/drawing/2016/ink" xmlns:am3d="http://schemas.microsoft.com/office/drawing/2017/model3d" xmlns:o="urn:schemas-microsoft-com:office:office" xmlns:r="http://schemas.openxmlformats.org/officeDocument/2006/relationships" xmlns:m="http://schemas.openxmlformats.org/officeDocument/2006/math" xmlns:v="urn:schemas-microsoft-com:vml" xmlns:wp14="http://schemas.microsoft.com/office/word/2010/wordprocessingDrawing" xmlns:wp="http://schemas.openxmlformats.org/drawingml/2006/wordprocessingDrawing" xmlns:w10="urn:schemas-microsoft-com:office:word" xmlns:w="http://schemas.openxmlformats.org/wordprocessingml/2006/main" xmlns:w14="http://schemas.microsoft.com/office/word/2010/wordml" xmlns:w15="http://schemas.microsoft.com/office/word/2012/wordml" xmlns:w16cex="http://schemas.microsoft.com/office/word/2018/wordml/cex" xmlns:w16cid="http://schemas.microsoft.com/office/word/2016/wordml/cid" xmlns:w16="http://schemas.microsoft.com/office/word/2018/wordml" xmlns:w16sdtdh="http://schemas.microsoft.com/office/word/2020/wordml/sdtdatahash" xmlns:w16se="http://schemas.microsoft.com/office/word/2015/wordml/symex" xmlns:wpg="http://schemas.microsoft.com/office/word/2010/wordprocessingGroup" xmlns:wpi="http://schemas.microsoft.com/office/word/2010/wordprocessingInk" xmlns:wne="http://schemas.microsoft.com/office/word/2006/wordml" xmlns:wps="http://schemas.microsoft.com/office/word/2010/wordprocessingShape" mc:Ignorable="w14 w15 w16se w16cid w16 w16cex w16sdtdh wp14">
   <w:body>
     <w:p>
       <w:pPr>
@@ -17,7 +17,16 @@
     </w:p>
     <w:p>
       <w:r>
-        <w:t>May 1, 2021</w:t>
+        <w:t>June</w:t>
+      </w:r>
+      <w:r>
+        <w:t xml:space="preserve"> </w:t>
+      </w:r>
+      <w:r>
+        <w:t>6</w:t>
+      </w:r>
+      <w:r>
+        <w:t>, 2021</w:t>
       </w:r>
     </w:p>
     <w:p>
@@ -50,9 +59,184 @@
     <w:p/>
     <w:p/>
     <w:p>
+      <w:proofErr w:type="spellStart"/>
       <w:r>
         <w:lastRenderedPageBreak/>
+        <w:t>JQuery</w:t>
+      </w:r>
+      <w:proofErr w:type="spellEnd"/>
+      <w:r>
+        <w:t xml:space="preserve"> Framework implementation.</w:t>
+      </w:r>
+    </w:p>
+    <w:p/>
+    <w:p>
+      <w:r>
         <w:tab/>
+        <w:t xml:space="preserve">For milestone 6, the implementation of </w:t>
+      </w:r>
+      <w:proofErr w:type="spellStart"/>
+      <w:r>
+        <w:t>JQuery</w:t>
+      </w:r>
+      <w:proofErr w:type="spellEnd"/>
+      <w:r>
+        <w:t xml:space="preserve"> is needed. We decided to update most of the lists, and mainly used pages. With this, the speed of the application is faster. While before the application would wait for the back end to receive data to display the page. Instead, the application loads the page and receives the data, once receive loads it to the displayed page. This is a common use age of the </w:t>
+      </w:r>
+      <w:proofErr w:type="spellStart"/>
+      <w:r>
+        <w:t>JQuery</w:t>
+      </w:r>
+      <w:proofErr w:type="spellEnd"/>
+      <w:r>
+        <w:t xml:space="preserve"> application limitations and usages. Here are the photos of the application in action:</w:t>
+      </w:r>
+    </w:p>
+    <w:p/>
+    <w:p>
+      <w:r>
+        <w:rPr>
+          <w:noProof/>
+        </w:rPr>
+        <w:drawing>
+          <wp:inline distT="0" distB="0" distL="0" distR="0" wp14:anchorId="530DB4EF" wp14:editId="554EAD32">
+            <wp:extent cx="5943600" cy="3864610"/>
+            <wp:effectExtent l="0" t="0" r="0" b="2540"/>
+            <wp:docPr id="4" name="Picture 4"/>
+            <wp:cNvGraphicFramePr>
+              <a:graphicFrameLocks xmlns:a="http://schemas.openxmlformats.org/drawingml/2006/main" noChangeAspect="1"/>
+            </wp:cNvGraphicFramePr>
+            <a:graphic xmlns:a="http://schemas.openxmlformats.org/drawingml/2006/main">
+              <a:graphicData uri="http://schemas.openxmlformats.org/drawingml/2006/picture">
+                <pic:pic xmlns:pic="http://schemas.openxmlformats.org/drawingml/2006/picture">
+                  <pic:nvPicPr>
+                    <pic:cNvPr id="1" name=""/>
+                    <pic:cNvPicPr/>
+                  </pic:nvPicPr>
+                  <pic:blipFill>
+                    <a:blip r:embed="rId4"/>
+                    <a:stretch>
+                      <a:fillRect/>
+                    </a:stretch>
+                  </pic:blipFill>
+                  <pic:spPr>
+                    <a:xfrm>
+                      <a:off x="0" y="0"/>
+                      <a:ext cx="5943600" cy="3864610"/>
+                    </a:xfrm>
+                    <a:prstGeom prst="rect">
+                      <a:avLst/>
+                    </a:prstGeom>
+                  </pic:spPr>
+                </pic:pic>
+              </a:graphicData>
+            </a:graphic>
+          </wp:inline>
+        </w:drawing>
+      </w:r>
+    </w:p>
+    <w:p>
+      <w:r>
+        <w:rPr>
+          <w:noProof/>
+        </w:rPr>
+        <w:lastRenderedPageBreak/>
+        <w:drawing>
+          <wp:inline distT="0" distB="0" distL="0" distR="0" wp14:anchorId="219548D7" wp14:editId="5533E063">
+            <wp:extent cx="5943600" cy="3847465"/>
+            <wp:effectExtent l="0" t="0" r="0" b="635"/>
+            <wp:docPr id="5" name="Picture 5"/>
+            <wp:cNvGraphicFramePr>
+              <a:graphicFrameLocks xmlns:a="http://schemas.openxmlformats.org/drawingml/2006/main" noChangeAspect="1"/>
+            </wp:cNvGraphicFramePr>
+            <a:graphic xmlns:a="http://schemas.openxmlformats.org/drawingml/2006/main">
+              <a:graphicData uri="http://schemas.openxmlformats.org/drawingml/2006/picture">
+                <pic:pic xmlns:pic="http://schemas.openxmlformats.org/drawingml/2006/picture">
+                  <pic:nvPicPr>
+                    <pic:cNvPr id="1" name=""/>
+                    <pic:cNvPicPr/>
+                  </pic:nvPicPr>
+                  <pic:blipFill>
+                    <a:blip r:embed="rId5"/>
+                    <a:stretch>
+                      <a:fillRect/>
+                    </a:stretch>
+                  </pic:blipFill>
+                  <pic:spPr>
+                    <a:xfrm>
+                      <a:off x="0" y="0"/>
+                      <a:ext cx="5943600" cy="3847465"/>
+                    </a:xfrm>
+                    <a:prstGeom prst="rect">
+                      <a:avLst/>
+                    </a:prstGeom>
+                  </pic:spPr>
+                </pic:pic>
+              </a:graphicData>
+            </a:graphic>
+          </wp:inline>
+        </w:drawing>
+      </w:r>
+    </w:p>
+    <w:p>
+      <w:r>
+        <w:rPr>
+          <w:noProof/>
+        </w:rPr>
+        <w:drawing>
+          <wp:inline distT="0" distB="0" distL="0" distR="0" wp14:anchorId="1CB31F76" wp14:editId="04D98AAC">
+            <wp:extent cx="5943600" cy="3896360"/>
+            <wp:effectExtent l="0" t="0" r="0" b="8890"/>
+            <wp:docPr id="6" name="Picture 6"/>
+            <wp:cNvGraphicFramePr>
+              <a:graphicFrameLocks xmlns:a="http://schemas.openxmlformats.org/drawingml/2006/main" noChangeAspect="1"/>
+            </wp:cNvGraphicFramePr>
+            <a:graphic xmlns:a="http://schemas.openxmlformats.org/drawingml/2006/main">
+              <a:graphicData uri="http://schemas.openxmlformats.org/drawingml/2006/picture">
+                <pic:pic xmlns:pic="http://schemas.openxmlformats.org/drawingml/2006/picture">
+                  <pic:nvPicPr>
+                    <pic:cNvPr id="1" name=""/>
+                    <pic:cNvPicPr/>
+                  </pic:nvPicPr>
+                  <pic:blipFill>
+                    <a:blip r:embed="rId6"/>
+                    <a:stretch>
+                      <a:fillRect/>
+                    </a:stretch>
+                  </pic:blipFill>
+                  <pic:spPr>
+                    <a:xfrm>
+                      <a:off x="0" y="0"/>
+                      <a:ext cx="5943600" cy="3896360"/>
+                    </a:xfrm>
+                    <a:prstGeom prst="rect">
+                      <a:avLst/>
+                    </a:prstGeom>
+                  </pic:spPr>
+                </pic:pic>
+              </a:graphicData>
+            </a:graphic>
+          </wp:inline>
+        </w:drawing>
+      </w:r>
+    </w:p>
+    <w:p/>
+    <w:p/>
+    <w:p/>
+    <w:p/>
+    <w:p/>
+    <w:p/>
+    <w:p/>
+    <w:p/>
+    <w:p/>
+    <w:p/>
+    <w:p/>
+    <w:p/>
+    <w:p/>
+    <w:p/>
+    <w:p/>
+    <w:p>
+      <w:r>
         <w:t xml:space="preserve">For our the CLC-Milestone project as a group, we chose to develop an inventory manager web application. To start off, the direction we are following is based in the project guide. We are adopting and developing our application following the N-Layer enterprise levels. </w:t>
       </w:r>
       <w:r>
@@ -77,7 +261,7 @@
                     </pic:cNvPicPr>
                   </pic:nvPicPr>
                   <pic:blipFill>
-                    <a:blip r:embed="rId4">
+                    <a:blip r:embed="rId7">
                       <a:extLst>
                         <a:ext uri="{28A0092B-C50C-407E-A947-70E740481C1C}">
                           <a14:useLocalDpi xmlns:a14="http://schemas.microsoft.com/office/drawing/2010/main" val="0"/>
@@ -121,6 +305,7 @@
     </w:p>
     <w:p>
       <w:r>
+        <w:lastRenderedPageBreak/>
         <w:t>-Registration page</w:t>
       </w:r>
     </w:p>
@@ -155,7 +340,15 @@
         <w:ind w:firstLine="720"/>
       </w:pPr>
       <w:r>
-        <w:t>As for storing all of this information containing the products and user we are using a remote database. Hosted from a website called RemoteMysql.com. This enables us to be able to have a database running all the time, also we can all access the same database as a group. This will improve development and coordination. Here is the information to access and login the database:</w:t>
+        <w:t xml:space="preserve">As for storing all of this information containing the products and </w:t>
+      </w:r>
+      <w:proofErr w:type="gramStart"/>
+      <w:r>
+        <w:t>user</w:t>
+      </w:r>
+      <w:proofErr w:type="gramEnd"/>
+      <w:r>
+        <w:t xml:space="preserve"> we are using a remote database. Hosted from a website called RemoteMysql.com. This enables us to be able to have a database running all the time, also we can all access the same database as a group. This will improve development and coordination. Here is the information to access and login the database:</w:t>
       </w:r>
     </w:p>
     <w:p/>
@@ -164,7 +357,6 @@
         <w:rPr>
           <w:noProof/>
         </w:rPr>
-        <w:lastRenderedPageBreak/>
         <w:drawing>
           <wp:inline distT="0" distB="0" distL="0" distR="0" wp14:anchorId="35E3AE4E" wp14:editId="1B4C6F94">
             <wp:extent cx="5943600" cy="2670810"/>
@@ -181,7 +373,7 @@
                     <pic:cNvPicPr/>
                   </pic:nvPicPr>
                   <pic:blipFill>
-                    <a:blip r:embed="rId5"/>
+                    <a:blip r:embed="rId8"/>
                     <a:stretch>
                       <a:fillRect/>
                     </a:stretch>
@@ -214,6 +406,10 @@
     <w:p/>
     <w:p>
       <w:r>
+        <w:rPr>
+          <w:noProof/>
+        </w:rPr>
+        <w:lastRenderedPageBreak/>
         <w:drawing>
           <wp:inline distT="0" distB="0" distL="0" distR="0" wp14:anchorId="673903E7" wp14:editId="11579774">
             <wp:extent cx="4086225" cy="3638550"/>
@@ -230,7 +426,7 @@
                     <pic:cNvPicPr/>
                   </pic:nvPicPr>
                   <pic:blipFill>
-                    <a:blip r:embed="rId6"/>
+                    <a:blip r:embed="rId9"/>
                     <a:stretch>
                       <a:fillRect/>
                     </a:stretch>
@@ -262,7 +458,7 @@
 </file>
 
 <file path=word/styles.xml><?xml version="1.0" encoding="utf-8"?>
-<w:styles xmlns:mc="http://schemas.openxmlformats.org/markup-compatibility/2006" xmlns:r="http://schemas.openxmlformats.org/officeDocument/2006/relationships" xmlns:w="http://schemas.openxmlformats.org/wordprocessingml/2006/main" xmlns:w14="http://schemas.microsoft.com/office/word/2010/wordml" xmlns:w15="http://schemas.microsoft.com/office/word/2012/wordml" xmlns:w16cex="http://schemas.microsoft.com/office/word/2018/wordml/cex" xmlns:w16cid="http://schemas.microsoft.com/office/word/2016/wordml/cid" xmlns:w16="http://schemas.microsoft.com/office/word/2018/wordml" xmlns:w16se="http://schemas.microsoft.com/office/word/2015/wordml/symex" mc:Ignorable="w14 w15 w16se w16cid w16 w16cex">
+<w:styles xmlns:mc="http://schemas.openxmlformats.org/markup-compatibility/2006" xmlns:r="http://schemas.openxmlformats.org/officeDocument/2006/relationships" xmlns:w="http://schemas.openxmlformats.org/wordprocessingml/2006/main" xmlns:w14="http://schemas.microsoft.com/office/word/2010/wordml" xmlns:w15="http://schemas.microsoft.com/office/word/2012/wordml" xmlns:w16cex="http://schemas.microsoft.com/office/word/2018/wordml/cex" xmlns:w16cid="http://schemas.microsoft.com/office/word/2016/wordml/cid" xmlns:w16="http://schemas.microsoft.com/office/word/2018/wordml" xmlns:w16sdtdh="http://schemas.microsoft.com/office/word/2020/wordml/sdtdatahash" xmlns:w16se="http://schemas.microsoft.com/office/word/2015/wordml/symex" mc:Ignorable="w14 w15 w16se w16cid w16 w16cex w16sdtdh">
   <w:docDefaults>
     <w:rPrDefault>
       <w:rPr>

</xml_diff>